<commit_message>
SO quote shipping details at Home
</commit_message>
<xml_diff>
--- a/VLSOInvoiceExtension.docx
+++ b/VLSOInvoiceExtension.docx
@@ -6,12 +6,12 @@
       <w:tblPr>
         <w:tblW w:w="5000" w:type="pct"/>
         <w:tblBorders>
-          <w:top w:val="single" w:sz="4" w:space="0" w:color="auto"/>
-          <w:left w:val="single" w:sz="4" w:space="0" w:color="auto"/>
-          <w:bottom w:val="single" w:sz="4" w:space="0" w:color="auto"/>
-          <w:right w:val="single" w:sz="4" w:space="0" w:color="auto"/>
-          <w:insideH w:val="single" w:sz="4" w:space="0" w:color="auto"/>
-          <w:insideV w:val="single" w:sz="4" w:space="0" w:color="auto"/>
+          <w:top w:val="single" w:color="auto" w:sz="4" w:space="0"/>
+          <w:left w:val="single" w:color="auto" w:sz="4" w:space="0"/>
+          <w:bottom w:val="single" w:color="auto" w:sz="4" w:space="0"/>
+          <w:right w:val="single" w:color="auto" w:sz="4" w:space="0"/>
+          <w:insideH w:val="single" w:color="auto" w:sz="4" w:space="0"/>
+          <w:insideV w:val="single" w:color="auto" w:sz="4" w:space="0"/>
         </w:tblBorders>
         <w:tblLayout w:type="fixed"/>
         <w:tblCellMar>
@@ -340,7 +340,7 @@
           <w:alias w:val="#Nav: /Header/Line"/>
           <w:tag w:val="#Nav: Standard_Sales_Invoice/1306"/>
           <w:id w:val="-491490295"/>
-          <w15:dataBinding w:prefixMappings="xmlns:ns0='urn:microsoft-dynamics-nav/reports/Standard_Sales_Invoice/1306/' " w:xpath="/ns0:NavWordReportXmlPart[1]/ns0:Header[1]/ns0:Line" w:storeItemID="{D943FDE9-D0C4-41CA-B719-BDD2DA09EA8F}"/>
+          <w15:dataBinding w:prefixMappings="xmlns:ns0='urn:microsoft-dynamics-nav/reports/Standard_Sales_Invoice/1306/'" w:xpath="/ns0:NavWordReportXmlPart[1]/ns0:Header[1]/ns0:Line" w:storeItemID="{D943FDE9-D0C4-41CA-B719-BDD2DA09EA8F}"/>
           <w15:repeatingSection/>
         </w:sdtPr>
         <w:sdtContent>
@@ -1647,12 +1647,12 @@
       <w:tblOverlap w:val="never"/>
       <w:tblW w:w="10627" w:type="dxa"/>
       <w:tblBorders>
-        <w:top w:val="none" w:sz="0" w:space="0" w:color="auto"/>
-        <w:left w:val="none" w:sz="0" w:space="0" w:color="auto"/>
-        <w:bottom w:val="none" w:sz="0" w:space="0" w:color="auto"/>
-        <w:right w:val="none" w:sz="0" w:space="0" w:color="auto"/>
-        <w:insideH w:val="none" w:sz="0" w:space="0" w:color="auto"/>
-        <w:insideV w:val="none" w:sz="0" w:space="0" w:color="auto"/>
+        <w:top w:val="none" w:color="auto" w:sz="0" w:space="0"/>
+        <w:left w:val="none" w:color="auto" w:sz="0" w:space="0"/>
+        <w:bottom w:val="none" w:color="auto" w:sz="0" w:space="0"/>
+        <w:right w:val="none" w:color="auto" w:sz="0" w:space="0"/>
+        <w:insideH w:val="none" w:color="auto" w:sz="0" w:space="0"/>
+        <w:insideV w:val="none" w:color="auto" w:sz="0" w:space="0"/>
       </w:tblBorders>
       <w:tblLook w:val="04A0" w:firstRow="1" w:lastRow="0" w:firstColumn="1" w:lastColumn="0" w:noHBand="0" w:noVBand="1"/>
     </w:tblPr>
@@ -1706,7 +1706,7 @@
         <w:tcPr>
           <w:tcW w:w="1598" w:type="pct"/>
           <w:tcBorders>
-            <w:right w:val="single" w:sz="4" w:space="0" w:color="auto"/>
+            <w:right w:val="single" w:color="auto" w:sz="4" w:space="0"/>
           </w:tcBorders>
           <w:vAlign w:val="center"/>
         </w:tcPr>
@@ -1748,8 +1748,8 @@
         <w:tcPr>
           <w:tcW w:w="1601" w:type="pct"/>
           <w:tcBorders>
-            <w:left w:val="single" w:sz="4" w:space="0" w:color="auto"/>
-            <w:right w:val="single" w:sz="4" w:space="0" w:color="auto"/>
+            <w:left w:val="single" w:color="auto" w:sz="4" w:space="0"/>
+            <w:right w:val="single" w:color="auto" w:sz="4" w:space="0"/>
           </w:tcBorders>
           <w:vAlign w:val="center"/>
         </w:tcPr>
@@ -1775,7 +1775,7 @@
         <w:tcPr>
           <w:tcW w:w="1801" w:type="pct"/>
           <w:tcBorders>
-            <w:left w:val="single" w:sz="4" w:space="0" w:color="auto"/>
+            <w:left w:val="single" w:color="auto" w:sz="4" w:space="0"/>
           </w:tcBorders>
           <w:vAlign w:val="center"/>
         </w:tcPr>
@@ -1853,7 +1853,7 @@
 </file>
 
 <file path=word/header2.xml><?xml version="1.0" encoding="utf-8"?>
-<w:hdr xmlns:wpc="http://schemas.microsoft.com/office/word/2010/wordprocessingCanvas" xmlns:cx="http://schemas.microsoft.com/office/drawing/2014/chartex" xmlns:cx1="http://schemas.microsoft.com/office/drawing/2015/9/8/chartex" xmlns:cx2="http://schemas.microsoft.com/office/drawing/2015/10/21/chartex" xmlns:cx3="http://schemas.microsoft.com/office/drawing/2016/5/9/chartex" xmlns:cx4="http://schemas.microsoft.com/office/drawing/2016/5/10/chartex" xmlns:cx5="http://schemas.microsoft.com/office/drawing/2016/5/11/chartex" xmlns:cx6="http://schemas.microsoft.com/office/drawing/2016/5/12/chartex" xmlns:cx7="http://schemas.microsoft.com/office/drawing/2016/5/13/chartex" xmlns:cx8="http://schemas.microsoft.com/office/drawing/2016/5/14/chartex" xmlns:mc="http://schemas.openxmlformats.org/markup-compatibility/2006" xmlns:aink="http://schemas.microsoft.com/office/drawing/2016/ink" xmlns:am3d="http://schemas.microsoft.com/office/drawing/2017/model3d" xmlns:o="urn:schemas-microsoft-com:office:office" xmlns:oel="http://schemas.microsoft.com/office/2019/extlst" xmlns:r="http://schemas.openxmlformats.org/officeDocument/2006/relationships" xmlns:m="http://schemas.openxmlformats.org/officeDocument/2006/math" xmlns:v="urn:schemas-microsoft-com:vml" xmlns:wp14="http://schemas.microsoft.com/office/word/2010/wordprocessingDrawing" xmlns:wp="http://schemas.openxmlformats.org/drawingml/2006/wordprocessingDrawing" xmlns:w10="urn:schemas-microsoft-com:office:word" xmlns:w="http://schemas.openxmlformats.org/wordprocessingml/2006/main" xmlns:w14="http://schemas.microsoft.com/office/word/2010/wordml" xmlns:w15="http://schemas.microsoft.com/office/word/2012/wordml" xmlns:w16cex="http://schemas.microsoft.com/office/word/2018/wordml/cex" xmlns:w16cid="http://schemas.microsoft.com/office/word/2016/wordml/cid" xmlns:w16="http://schemas.microsoft.com/office/word/2018/wordml" xmlns:w16du="http://schemas.microsoft.com/office/word/2023/wordml/word16du" xmlns:w16sdtdh="http://schemas.microsoft.com/office/word/2020/wordml/sdtdatahash" xmlns:w16se="http://schemas.microsoft.com/office/word/2015/wordml/symex" xmlns:wpg="http://schemas.microsoft.com/office/word/2010/wordprocessingGroup" xmlns:wpi="http://schemas.microsoft.com/office/word/2010/wordprocessingInk" xmlns:wne="http://schemas.microsoft.com/office/word/2006/wordml" xmlns:wps="http://schemas.microsoft.com/office/word/2010/wordprocessingShape" mc:Ignorable="w14 w15 w16se w16cid w16 w16cex w16sdtdh w16du wp14">
+<w:hdr xmlns:a="http://schemas.openxmlformats.org/drawingml/2006/main" xmlns:pic="http://schemas.openxmlformats.org/drawingml/2006/picture" xmlns:a14="http://schemas.microsoft.com/office/drawing/2010/main" xmlns:wpc="http://schemas.microsoft.com/office/word/2010/wordprocessingCanvas" xmlns:cx="http://schemas.microsoft.com/office/drawing/2014/chartex" xmlns:cx1="http://schemas.microsoft.com/office/drawing/2015/9/8/chartex" xmlns:cx2="http://schemas.microsoft.com/office/drawing/2015/10/21/chartex" xmlns:cx3="http://schemas.microsoft.com/office/drawing/2016/5/9/chartex" xmlns:cx4="http://schemas.microsoft.com/office/drawing/2016/5/10/chartex" xmlns:cx5="http://schemas.microsoft.com/office/drawing/2016/5/11/chartex" xmlns:cx6="http://schemas.microsoft.com/office/drawing/2016/5/12/chartex" xmlns:cx7="http://schemas.microsoft.com/office/drawing/2016/5/13/chartex" xmlns:cx8="http://schemas.microsoft.com/office/drawing/2016/5/14/chartex" xmlns:mc="http://schemas.openxmlformats.org/markup-compatibility/2006" xmlns:aink="http://schemas.microsoft.com/office/drawing/2016/ink" xmlns:am3d="http://schemas.microsoft.com/office/drawing/2017/model3d" xmlns:o="urn:schemas-microsoft-com:office:office" xmlns:oel="http://schemas.microsoft.com/office/2019/extlst" xmlns:r="http://schemas.openxmlformats.org/officeDocument/2006/relationships" xmlns:m="http://schemas.openxmlformats.org/officeDocument/2006/math" xmlns:v="urn:schemas-microsoft-com:vml" xmlns:wp14="http://schemas.microsoft.com/office/word/2010/wordprocessingDrawing" xmlns:wp="http://schemas.openxmlformats.org/drawingml/2006/wordprocessingDrawing" xmlns:w10="urn:schemas-microsoft-com:office:word" xmlns:w="http://schemas.openxmlformats.org/wordprocessingml/2006/main" xmlns:w14="http://schemas.microsoft.com/office/word/2010/wordml" xmlns:w15="http://schemas.microsoft.com/office/word/2012/wordml" xmlns:w16cex="http://schemas.microsoft.com/office/word/2018/wordml/cex" xmlns:w16cid="http://schemas.microsoft.com/office/word/2016/wordml/cid" xmlns:w16="http://schemas.microsoft.com/office/word/2018/wordml" xmlns:w16du="http://schemas.microsoft.com/office/word/2023/wordml/word16du" xmlns:w16sdtdh="http://schemas.microsoft.com/office/word/2020/wordml/sdtdatahash" xmlns:w16se="http://schemas.microsoft.com/office/word/2015/wordml/symex" xmlns:wpg="http://schemas.microsoft.com/office/word/2010/wordprocessingGroup" xmlns:wpi="http://schemas.microsoft.com/office/word/2010/wordprocessingInk" xmlns:wne="http://schemas.microsoft.com/office/word/2006/wordml" xmlns:wps="http://schemas.microsoft.com/office/word/2010/wordprocessingShape" mc:Ignorable="w14 w15 w16se w16cid w16 w16cex w16sdtdh w16du wp14">
   <w:tbl>
     <w:tblPr>
       <w:tblStyle w:val="TableGrid"/>
@@ -1861,12 +1861,12 @@
       <w:tblOverlap w:val="never"/>
       <w:tblW w:w="5000" w:type="pct"/>
       <w:tblBorders>
-        <w:top w:val="none" w:sz="0" w:space="0" w:color="auto"/>
-        <w:left w:val="none" w:sz="0" w:space="0" w:color="auto"/>
-        <w:bottom w:val="none" w:sz="0" w:space="0" w:color="auto"/>
-        <w:right w:val="none" w:sz="0" w:space="0" w:color="auto"/>
-        <w:insideH w:val="none" w:sz="0" w:space="0" w:color="auto"/>
-        <w:insideV w:val="none" w:sz="0" w:space="0" w:color="auto"/>
+        <w:top w:val="none" w:color="auto" w:sz="0" w:space="0"/>
+        <w:left w:val="none" w:color="auto" w:sz="0" w:space="0"/>
+        <w:bottom w:val="none" w:color="auto" w:sz="0" w:space="0"/>
+        <w:right w:val="none" w:color="auto" w:sz="0" w:space="0"/>
+        <w:insideH w:val="none" w:color="auto" w:sz="0" w:space="0"/>
+        <w:insideV w:val="none" w:color="auto" w:sz="0" w:space="0"/>
       </w:tblBorders>
       <w:tblLayout w:type="fixed"/>
       <w:tblLook w:val="04A0" w:firstRow="1" w:lastRow="0" w:firstColumn="1" w:lastColumn="0" w:noHBand="0" w:noVBand="1"/>
@@ -3283,12 +3283,12 @@
             <w:tblOverlap w:val="never"/>
             <w:tblW w:w="3590" w:type="dxa"/>
             <w:tblBorders>
-              <w:top w:val="none" w:sz="0" w:space="0" w:color="auto"/>
-              <w:left w:val="none" w:sz="0" w:space="0" w:color="auto"/>
-              <w:bottom w:val="none" w:sz="0" w:space="0" w:color="auto"/>
-              <w:right w:val="none" w:sz="0" w:space="0" w:color="auto"/>
-              <w:insideH w:val="none" w:sz="0" w:space="0" w:color="auto"/>
-              <w:insideV w:val="none" w:sz="0" w:space="0" w:color="auto"/>
+              <w:top w:val="none" w:color="auto" w:sz="0" w:space="0"/>
+              <w:left w:val="none" w:color="auto" w:sz="0" w:space="0"/>
+              <w:bottom w:val="none" w:color="auto" w:sz="0" w:space="0"/>
+              <w:right w:val="none" w:color="auto" w:sz="0" w:space="0"/>
+              <w:insideH w:val="none" w:color="auto" w:sz="0" w:space="0"/>
+              <w:insideV w:val="none" w:color="auto" w:sz="0" w:space="0"/>
             </w:tblBorders>
             <w:tblLayout w:type="fixed"/>
             <w:tblLook w:val="04A0" w:firstRow="1" w:lastRow="0" w:firstColumn="1" w:lastColumn="0" w:noHBand="0" w:noVBand="1"/>

</xml_diff>